<commit_message>
adding link to sketches
</commit_message>
<xml_diff>
--- a/resumeUX.docx
+++ b/resumeUX.docx
@@ -929,7 +929,6 @@
           <w:szCs w:val="21"/>
         </w:rPr>
       </w:pPr>
-      <w:proofErr w:type="gramStart"/>
       <w:r>
         <w:rPr>
           <w:b/>
@@ -944,16 +943,7 @@
           <w:sz w:val="21"/>
           <w:szCs w:val="21"/>
         </w:rPr>
-        <w:t>.</w:t>
-      </w:r>
-      <w:proofErr w:type="gramEnd"/>
-      <w:r>
-        <w:rPr>
-          <w:b/>
-          <w:sz w:val="21"/>
-          <w:szCs w:val="21"/>
-        </w:rPr>
-        <w:t xml:space="preserve"> </w:t>
+        <w:t xml:space="preserve">. </w:t>
       </w:r>
       <w:r>
         <w:rPr>
@@ -1048,23 +1038,7 @@
           <w:sz w:val="21"/>
           <w:szCs w:val="21"/>
         </w:rPr>
-        <w:t xml:space="preserve">, </w:t>
-      </w:r>
-      <w:proofErr w:type="gramStart"/>
-      <w:r>
-        <w:rPr>
-          <w:sz w:val="21"/>
-          <w:szCs w:val="21"/>
-        </w:rPr>
-        <w:t>Cognitive</w:t>
-      </w:r>
-      <w:proofErr w:type="gramEnd"/>
-      <w:r>
-        <w:rPr>
-          <w:sz w:val="21"/>
-          <w:szCs w:val="21"/>
-        </w:rPr>
-        <w:t xml:space="preserve"> Science</w:t>
+        <w:t>, Cognitive Science</w:t>
       </w:r>
     </w:p>
     <w:p>
@@ -1589,14 +1563,7 @@
           <w:sz w:val="21"/>
           <w:szCs w:val="21"/>
         </w:rPr>
-        <w:t xml:space="preserve"> </w:t>
-      </w:r>
-      <w:r>
-        <w:rPr>
-          <w:sz w:val="21"/>
-          <w:szCs w:val="21"/>
-        </w:rPr>
-        <w:t>Cortana and Bing</w:t>
+        <w:t xml:space="preserve"> Cortana and Bing</w:t>
       </w:r>
       <w:r>
         <w:rPr>
@@ -1771,7 +1738,15 @@
           <w:sz w:val="21"/>
           <w:szCs w:val="21"/>
         </w:rPr>
-        <w:t xml:space="preserve"> wireframe</w:t>
+        <w:t xml:space="preserve"> </w:t>
+      </w:r>
+      <w:proofErr w:type="spellStart"/>
+      <w:r>
+        <w:rPr>
+          <w:sz w:val="21"/>
+          <w:szCs w:val="21"/>
+        </w:rPr>
+        <w:t>wireframe</w:t>
       </w:r>
       <w:r>
         <w:rPr>
@@ -1780,6 +1755,7 @@
         </w:rPr>
         <w:t>d</w:t>
       </w:r>
+      <w:proofErr w:type="spellEnd"/>
       <w:r>
         <w:rPr>
           <w:sz w:val="21"/>
@@ -1946,7 +1922,23 @@
           <w:sz w:val="21"/>
           <w:szCs w:val="21"/>
         </w:rPr>
-        <w:t>ew button light up by 2 seconds by working with navigation team to optimize code path</w:t>
+        <w:t xml:space="preserve">ew button light up </w:t>
+      </w:r>
+      <w:r>
+        <w:rPr>
+          <w:sz w:val="21"/>
+          <w:szCs w:val="21"/>
+        </w:rPr>
+        <w:t>via</w:t>
+      </w:r>
+      <w:bookmarkStart w:id="0" w:name="_GoBack"/>
+      <w:bookmarkEnd w:id="0"/>
+      <w:r>
+        <w:rPr>
+          <w:sz w:val="21"/>
+          <w:szCs w:val="21"/>
+        </w:rPr>
+        <w:t xml:space="preserve"> working with navigation team to optimize code path</w:t>
       </w:r>
     </w:p>
     <w:p>
@@ -2290,15 +2282,31 @@
         </w:rPr>
         <w:t xml:space="preserve"> with (</w:t>
       </w:r>
-      <w:proofErr w:type="gramStart"/>
-      <w:r>
-        <w:rPr>
-          <w:sz w:val="21"/>
-          <w:szCs w:val="21"/>
-        </w:rPr>
-        <w:t>py)Lucene</w:t>
-      </w:r>
-      <w:proofErr w:type="gramEnd"/>
+      <w:proofErr w:type="spellStart"/>
+      <w:r>
+        <w:rPr>
+          <w:sz w:val="21"/>
+          <w:szCs w:val="21"/>
+        </w:rPr>
+        <w:t>py</w:t>
+      </w:r>
+      <w:proofErr w:type="spellEnd"/>
+      <w:r>
+        <w:rPr>
+          <w:sz w:val="21"/>
+          <w:szCs w:val="21"/>
+        </w:rPr>
+        <w:t>)</w:t>
+      </w:r>
+      <w:proofErr w:type="spellStart"/>
+      <w:r>
+        <w:rPr>
+          <w:sz w:val="21"/>
+          <w:szCs w:val="21"/>
+        </w:rPr>
+        <w:t>Lucene</w:t>
+      </w:r>
+      <w:proofErr w:type="spellEnd"/>
       <w:r>
         <w:rPr>
           <w:sz w:val="21"/>
@@ -2306,8 +2314,6 @@
         </w:rPr>
         <w:t xml:space="preserve"> for matching</w:t>
       </w:r>
-      <w:bookmarkStart w:id="0" w:name="_GoBack"/>
-      <w:bookmarkEnd w:id="0"/>
       <w:r>
         <w:rPr>
           <w:sz w:val="21"/>
@@ -2922,8 +2928,33 @@
           <w:sz w:val="21"/>
           <w:szCs w:val="21"/>
         </w:rPr>
-        <w:t>5 hrs to 20 mins</w:t>
-      </w:r>
+        <w:t xml:space="preserve">5 </w:t>
+      </w:r>
+      <w:proofErr w:type="spellStart"/>
+      <w:r>
+        <w:rPr>
+          <w:sz w:val="21"/>
+          <w:szCs w:val="21"/>
+        </w:rPr>
+        <w:t>hrs</w:t>
+      </w:r>
+      <w:proofErr w:type="spellEnd"/>
+      <w:r>
+        <w:rPr>
+          <w:sz w:val="21"/>
+          <w:szCs w:val="21"/>
+        </w:rPr>
+        <w:t xml:space="preserve"> to 20 </w:t>
+      </w:r>
+      <w:proofErr w:type="spellStart"/>
+      <w:r>
+        <w:rPr>
+          <w:sz w:val="21"/>
+          <w:szCs w:val="21"/>
+        </w:rPr>
+        <w:t>mins</w:t>
+      </w:r>
+      <w:proofErr w:type="spellEnd"/>
     </w:p>
     <w:p>
       <w:pPr>
@@ -2998,15 +3029,65 @@
           <w:sz w:val="21"/>
           <w:szCs w:val="21"/>
         </w:rPr>
-        <w:t>r, inVision, HTML/CSS/Javascript</w:t>
-      </w:r>
-      <w:r>
-        <w:rPr>
-          <w:sz w:val="21"/>
-          <w:szCs w:val="21"/>
-        </w:rPr>
-        <w:t>, Keynotopia with Powerpoint</w:t>
-      </w:r>
+        <w:t xml:space="preserve">r, </w:t>
+      </w:r>
+      <w:proofErr w:type="spellStart"/>
+      <w:r>
+        <w:rPr>
+          <w:sz w:val="21"/>
+          <w:szCs w:val="21"/>
+        </w:rPr>
+        <w:t>inVision</w:t>
+      </w:r>
+      <w:proofErr w:type="spellEnd"/>
+      <w:r>
+        <w:rPr>
+          <w:sz w:val="21"/>
+          <w:szCs w:val="21"/>
+        </w:rPr>
+        <w:t>, HTML/CSS/</w:t>
+      </w:r>
+      <w:proofErr w:type="spellStart"/>
+      <w:r>
+        <w:rPr>
+          <w:sz w:val="21"/>
+          <w:szCs w:val="21"/>
+        </w:rPr>
+        <w:t>Javascript</w:t>
+      </w:r>
+      <w:proofErr w:type="spellEnd"/>
+      <w:r>
+        <w:rPr>
+          <w:sz w:val="21"/>
+          <w:szCs w:val="21"/>
+        </w:rPr>
+        <w:t xml:space="preserve">, </w:t>
+      </w:r>
+      <w:proofErr w:type="spellStart"/>
+      <w:r>
+        <w:rPr>
+          <w:sz w:val="21"/>
+          <w:szCs w:val="21"/>
+        </w:rPr>
+        <w:t>Keynotopia</w:t>
+      </w:r>
+      <w:proofErr w:type="spellEnd"/>
+      <w:r>
+        <w:rPr>
+          <w:sz w:val="21"/>
+          <w:szCs w:val="21"/>
+        </w:rPr>
+        <w:t xml:space="preserve"> with </w:t>
+      </w:r>
+      <w:proofErr w:type="spellStart"/>
+      <w:r>
+        <w:rPr>
+          <w:sz w:val="21"/>
+          <w:szCs w:val="21"/>
+        </w:rPr>
+        <w:t>Powerpoint</w:t>
+      </w:r>
+      <w:proofErr w:type="spellEnd"/>
       <w:r>
         <w:rPr>
           <w:sz w:val="21"/>
@@ -3028,12 +3109,21 @@
           <w:szCs w:val="21"/>
         </w:rPr>
       </w:pPr>
-      <w:r>
-        <w:rPr>
-          <w:sz w:val="21"/>
-          <w:szCs w:val="21"/>
-        </w:rPr>
-        <w:t>Wireframing, Storyboarding, Interaction Design, Usability Research</w:t>
+      <w:proofErr w:type="spellStart"/>
+      <w:r>
+        <w:rPr>
+          <w:sz w:val="21"/>
+          <w:szCs w:val="21"/>
+        </w:rPr>
+        <w:t>Wireframing</w:t>
+      </w:r>
+      <w:proofErr w:type="spellEnd"/>
+      <w:r>
+        <w:rPr>
+          <w:sz w:val="21"/>
+          <w:szCs w:val="21"/>
+        </w:rPr>
+        <w:t>, Storyboarding, Interaction Design, Usability Research</w:t>
       </w:r>
       <w:r>
         <w:rPr>
@@ -3068,8 +3158,17 @@
           <w:sz w:val="21"/>
           <w:szCs w:val="21"/>
         </w:rPr>
-        <w:t xml:space="preserve"> C++ (novice), MySQL, MongoDB</w:t>
-      </w:r>
+        <w:t xml:space="preserve"> C++ (novice), MySQL, </w:t>
+      </w:r>
+      <w:proofErr w:type="spellStart"/>
+      <w:r>
+        <w:rPr>
+          <w:sz w:val="21"/>
+          <w:szCs w:val="21"/>
+        </w:rPr>
+        <w:t>MongoDB</w:t>
+      </w:r>
+      <w:proofErr w:type="spellEnd"/>
       <w:r>
         <w:rPr>
           <w:sz w:val="21"/>
@@ -3082,8 +3181,33 @@
           <w:sz w:val="21"/>
           <w:szCs w:val="21"/>
         </w:rPr>
-        <w:t>jQuery, Lucene, pandas, Matplotlib</w:t>
-      </w:r>
+        <w:t xml:space="preserve">jQuery, </w:t>
+      </w:r>
+      <w:proofErr w:type="spellStart"/>
+      <w:r>
+        <w:rPr>
+          <w:sz w:val="21"/>
+          <w:szCs w:val="21"/>
+        </w:rPr>
+        <w:t>Lucene</w:t>
+      </w:r>
+      <w:proofErr w:type="spellEnd"/>
+      <w:r>
+        <w:rPr>
+          <w:sz w:val="21"/>
+          <w:szCs w:val="21"/>
+        </w:rPr>
+        <w:t xml:space="preserve">, pandas, </w:t>
+      </w:r>
+      <w:proofErr w:type="spellStart"/>
+      <w:r>
+        <w:rPr>
+          <w:sz w:val="21"/>
+          <w:szCs w:val="21"/>
+        </w:rPr>
+        <w:t>Matplotlib</w:t>
+      </w:r>
+      <w:proofErr w:type="spellEnd"/>
     </w:p>
     <w:p>
       <w:pPr>
@@ -3174,6 +3298,7 @@
         </w:rPr>
         <w:t xml:space="preserve"> </w:t>
       </w:r>
+      <w:proofErr w:type="spellStart"/>
       <w:r>
         <w:rPr>
           <w:sz w:val="21"/>
@@ -3181,6 +3306,7 @@
         </w:rPr>
         <w:t>GiveCamp</w:t>
       </w:r>
+      <w:proofErr w:type="spellEnd"/>
       <w:r>
         <w:rPr>
           <w:sz w:val="21"/>
@@ -3188,6 +3314,7 @@
         </w:rPr>
         <w:t xml:space="preserve">, and </w:t>
       </w:r>
+      <w:proofErr w:type="spellStart"/>
       <w:r>
         <w:rPr>
           <w:sz w:val="21"/>
@@ -3200,7 +3327,15 @@
           <w:sz w:val="21"/>
           <w:szCs w:val="21"/>
         </w:rPr>
-        <w:t>athons offered by M</w:t>
+        <w:t>athons</w:t>
+      </w:r>
+      <w:proofErr w:type="spellEnd"/>
+      <w:r>
+        <w:rPr>
+          <w:sz w:val="21"/>
+          <w:szCs w:val="21"/>
+        </w:rPr>
+        <w:t xml:space="preserve"> offered by M</w:t>
       </w:r>
       <w:r>
         <w:rPr>
@@ -3223,6 +3358,7 @@
           <w:szCs w:val="21"/>
         </w:rPr>
       </w:pPr>
+      <w:proofErr w:type="spellStart"/>
       <w:r>
         <w:rPr>
           <w:b/>
@@ -3233,6 +3369,7 @@
         <w:lastRenderedPageBreak/>
         <w:t>Hackathons</w:t>
       </w:r>
+      <w:proofErr w:type="spellEnd"/>
       <w:r>
         <w:rPr>
           <w:sz w:val="21"/>
@@ -3255,6 +3392,7 @@
         </w:rPr>
         <w:t xml:space="preserve"> Place win with </w:t>
       </w:r>
+      <w:proofErr w:type="spellStart"/>
       <w:r>
         <w:rPr>
           <w:sz w:val="21"/>
@@ -3262,13 +3400,23 @@
         </w:rPr>
         <w:t>safewalk</w:t>
       </w:r>
-      <w:r>
-        <w:rPr>
-          <w:sz w:val="21"/>
-          <w:szCs w:val="21"/>
-        </w:rPr>
-        <w:t xml:space="preserve"> a mobile app recommending the safest route at AT&amp;T Hackathon</w:t>
-      </w:r>
+      <w:proofErr w:type="spellEnd"/>
+      <w:r>
+        <w:rPr>
+          <w:sz w:val="21"/>
+          <w:szCs w:val="21"/>
+        </w:rPr>
+        <w:t xml:space="preserve"> a mobile app recommending the safest route at AT&amp;T </w:t>
+      </w:r>
+      <w:proofErr w:type="spellStart"/>
+      <w:r>
+        <w:rPr>
+          <w:sz w:val="21"/>
+          <w:szCs w:val="21"/>
+        </w:rPr>
+        <w:t>Hackathon</w:t>
+      </w:r>
+      <w:proofErr w:type="spellEnd"/>
     </w:p>
     <w:p>
       <w:pPr>
@@ -5858,7 +6006,7 @@
 </file>
 
 <file path=customXml/itemProps1.xml><?xml version="1.0" encoding="utf-8"?>
-<ds:datastoreItem xmlns:ds="http://schemas.openxmlformats.org/officeDocument/2006/customXml" ds:itemID="{8E59753E-F558-A44F-99B8-8AECDD378D8A}">
+<ds:datastoreItem xmlns:ds="http://schemas.openxmlformats.org/officeDocument/2006/customXml" ds:itemID="{EF67DF68-996A-B549-AC16-0632C46F1C00}">
   <ds:schemaRefs>
     <ds:schemaRef ds:uri="http://schemas.openxmlformats.org/officeDocument/2006/bibliography"/>
   </ds:schemaRefs>

</xml_diff>